<commit_message>
menambahan data di table
</commit_message>
<xml_diff>
--- a/Final Project/Template DPPL Terstruktur.docx
+++ b/Final Project/Template DPPL Terstruktur.docx
@@ -5722,8 +5722,6 @@
       <w:r>
         <w:t xml:space="preserve"> </w:t>
       </w:r>
-      <w:bookmarkStart w:id="49" w:name="_GoBack"/>
-      <w:bookmarkEnd w:id="49"/>
     </w:p>
     <w:p>
       <w:pPr>
@@ -6465,8 +6463,8 @@
       <w:pPr>
         <w:pStyle w:val="Heading2"/>
       </w:pPr>
-      <w:bookmarkStart w:id="50" w:name="_Toc320172066"/>
-      <w:bookmarkStart w:id="51" w:name="_Toc321308705"/>
+      <w:bookmarkStart w:id="49" w:name="_Toc320172066"/>
+      <w:bookmarkStart w:id="50" w:name="_Toc321308705"/>
       <w:r>
         <w:rPr>
           <w:lang w:val="id-ID"/>
@@ -6477,8 +6475,8 @@
         <w:t xml:space="preserve"> Modul</w:t>
       </w:r>
       <w:bookmarkEnd w:id="31"/>
+      <w:bookmarkEnd w:id="49"/>
       <w:bookmarkEnd w:id="50"/>
-      <w:bookmarkEnd w:id="51"/>
     </w:p>
     <w:p>
       <w:pPr>
@@ -6543,6 +6541,7 @@
           </w:tcPr>
           <w:p>
             <w:pPr>
+              <w:jc w:val="center"/>
               <w:rPr>
                 <w:b/>
                 <w:sz w:val="24"/>
@@ -6565,6 +6564,7 @@
           </w:tcPr>
           <w:p>
             <w:pPr>
+              <w:jc w:val="center"/>
               <w:rPr>
                 <w:b/>
                 <w:sz w:val="24"/>
@@ -6587,6 +6587,7 @@
           </w:tcPr>
           <w:p>
             <w:pPr>
+              <w:jc w:val="center"/>
               <w:rPr>
                 <w:b/>
                 <w:sz w:val="24"/>
@@ -6611,6 +6612,12 @@
           </w:tcPr>
           <w:p>
             <w:pPr>
+              <w:pStyle w:val="ListParagraph"/>
+              <w:numPr>
+                <w:ilvl w:val="0"/>
+                <w:numId w:val="26"/>
+              </w:numPr>
+              <w:jc w:val="center"/>
               <w:rPr>
                 <w:sz w:val="24"/>
               </w:rPr>
@@ -6623,10 +6630,19 @@
           </w:tcPr>
           <w:p>
             <w:pPr>
+              <w:tabs>
+                <w:tab w:val="left" w:pos="510"/>
+              </w:tabs>
               <w:rPr>
                 <w:sz w:val="24"/>
               </w:rPr>
             </w:pPr>
+            <w:r>
+              <w:rPr>
+                <w:sz w:val="24"/>
+              </w:rPr>
+              <w:t>Mendaftar menjadi anggota baru</w:t>
+            </w:r>
           </w:p>
         </w:tc>
         <w:tc>
@@ -6635,10 +6651,27 @@
           </w:tcPr>
           <w:p>
             <w:pPr>
+              <w:tabs>
+                <w:tab w:val="left" w:pos="210"/>
+              </w:tabs>
               <w:rPr>
                 <w:sz w:val="24"/>
               </w:rPr>
             </w:pPr>
+            <w:r>
+              <w:rPr>
+                <w:sz w:val="24"/>
+              </w:rPr>
+              <w:t>Modul ini digunakan oleh user untuk mendaftar m</w:t>
+            </w:r>
+            <w:bookmarkStart w:id="51" w:name="_GoBack"/>
+            <w:bookmarkEnd w:id="51"/>
+            <w:r>
+              <w:rPr>
+                <w:sz w:val="24"/>
+              </w:rPr>
+              <w:t>enjadi pengguna baru</w:t>
+            </w:r>
           </w:p>
         </w:tc>
       </w:tr>
@@ -6649,6 +6682,12 @@
           </w:tcPr>
           <w:p>
             <w:pPr>
+              <w:pStyle w:val="ListParagraph"/>
+              <w:numPr>
+                <w:ilvl w:val="0"/>
+                <w:numId w:val="26"/>
+              </w:numPr>
+              <w:jc w:val="center"/>
               <w:rPr>
                 <w:sz w:val="24"/>
               </w:rPr>
@@ -6665,6 +6704,12 @@
                 <w:sz w:val="24"/>
               </w:rPr>
             </w:pPr>
+            <w:r>
+              <w:rPr>
+                <w:sz w:val="24"/>
+              </w:rPr>
+              <w:t>Melakukan pembayaran</w:t>
+            </w:r>
           </w:p>
         </w:tc>
         <w:tc>
@@ -6677,6 +6722,12 @@
                 <w:sz w:val="24"/>
               </w:rPr>
             </w:pPr>
+            <w:r>
+              <w:rPr>
+                <w:sz w:val="24"/>
+              </w:rPr>
+              <w:t>Modul ini digunakan oleh user untuk melakukan pembayaran agar dapat memulai pembelajaran</w:t>
+            </w:r>
           </w:p>
         </w:tc>
       </w:tr>
@@ -6687,6 +6738,12 @@
           </w:tcPr>
           <w:p>
             <w:pPr>
+              <w:pStyle w:val="ListParagraph"/>
+              <w:numPr>
+                <w:ilvl w:val="0"/>
+                <w:numId w:val="26"/>
+              </w:numPr>
+              <w:jc w:val="center"/>
               <w:rPr>
                 <w:sz w:val="24"/>
               </w:rPr>
@@ -6703,6 +6760,12 @@
                 <w:sz w:val="24"/>
               </w:rPr>
             </w:pPr>
+            <w:r>
+              <w:rPr>
+                <w:sz w:val="24"/>
+              </w:rPr>
+              <w:t>Mengelola materi</w:t>
+            </w:r>
           </w:p>
         </w:tc>
         <w:tc>
@@ -6715,6 +6778,12 @@
                 <w:sz w:val="24"/>
               </w:rPr>
             </w:pPr>
+            <w:r>
+              <w:rPr>
+                <w:sz w:val="24"/>
+              </w:rPr>
+              <w:t>Modul ini digunakan oleh mentor untuk mengunggah materi berdasarkan kelompok yang di teteapkan.</w:t>
+            </w:r>
           </w:p>
         </w:tc>
       </w:tr>
@@ -6725,6 +6794,12 @@
           </w:tcPr>
           <w:p>
             <w:pPr>
+              <w:pStyle w:val="ListParagraph"/>
+              <w:numPr>
+                <w:ilvl w:val="0"/>
+                <w:numId w:val="26"/>
+              </w:numPr>
+              <w:jc w:val="center"/>
               <w:rPr>
                 <w:sz w:val="24"/>
               </w:rPr>
@@ -6741,6 +6816,12 @@
                 <w:sz w:val="24"/>
               </w:rPr>
             </w:pPr>
+            <w:r>
+              <w:rPr>
+                <w:sz w:val="24"/>
+              </w:rPr>
+              <w:t>Mengakses materi</w:t>
+            </w:r>
           </w:p>
         </w:tc>
         <w:tc>
@@ -6753,6 +6834,12 @@
                 <w:sz w:val="24"/>
               </w:rPr>
             </w:pPr>
+            <w:r>
+              <w:rPr>
+                <w:sz w:val="24"/>
+              </w:rPr>
+              <w:t>Modul ini terdiri dari melihat materi dan mengunduh materi baki user</w:t>
+            </w:r>
           </w:p>
         </w:tc>
       </w:tr>
@@ -6763,6 +6850,11 @@
           </w:tcPr>
           <w:p>
             <w:pPr>
+              <w:pStyle w:val="ListParagraph"/>
+              <w:numPr>
+                <w:ilvl w:val="0"/>
+                <w:numId w:val="25"/>
+              </w:numPr>
               <w:rPr>
                 <w:sz w:val="24"/>
               </w:rPr>
@@ -6779,6 +6871,12 @@
                 <w:sz w:val="24"/>
               </w:rPr>
             </w:pPr>
+            <w:r>
+              <w:rPr>
+                <w:sz w:val="24"/>
+              </w:rPr>
+              <w:t>Tes Online</w:t>
+            </w:r>
           </w:p>
         </w:tc>
         <w:tc>
@@ -6791,6 +6889,12 @@
                 <w:sz w:val="24"/>
               </w:rPr>
             </w:pPr>
+            <w:r>
+              <w:rPr>
+                <w:sz w:val="24"/>
+              </w:rPr>
+              <w:t>Modul ini terdiri dari dua bagian, yaitu mengerjakan tes online dan melihat hasil tes online yang telah dikerjakan sebelumnya</w:t>
+            </w:r>
           </w:p>
         </w:tc>
       </w:tr>
@@ -6801,6 +6905,12 @@
           </w:tcPr>
           <w:p>
             <w:pPr>
+              <w:pStyle w:val="ListParagraph"/>
+              <w:numPr>
+                <w:ilvl w:val="0"/>
+                <w:numId w:val="25"/>
+              </w:numPr>
+              <w:jc w:val="center"/>
               <w:rPr>
                 <w:sz w:val="24"/>
               </w:rPr>
@@ -6817,6 +6927,12 @@
                 <w:sz w:val="24"/>
               </w:rPr>
             </w:pPr>
+            <w:r>
+              <w:rPr>
+                <w:sz w:val="24"/>
+              </w:rPr>
+              <w:t>Forum diskusi</w:t>
+            </w:r>
           </w:p>
         </w:tc>
         <w:tc>
@@ -6829,6 +6945,12 @@
                 <w:sz w:val="24"/>
               </w:rPr>
             </w:pPr>
+            <w:r>
+              <w:rPr>
+                <w:sz w:val="24"/>
+              </w:rPr>
+              <w:t>Modul ini digunaka antar user dan mentor untuk berdiskusi mengenai materi pembelajaran</w:t>
+            </w:r>
           </w:p>
         </w:tc>
       </w:tr>
@@ -6839,6 +6961,12 @@
           </w:tcPr>
           <w:p>
             <w:pPr>
+              <w:pStyle w:val="ListParagraph"/>
+              <w:numPr>
+                <w:ilvl w:val="0"/>
+                <w:numId w:val="25"/>
+              </w:numPr>
+              <w:jc w:val="center"/>
               <w:rPr>
                 <w:sz w:val="24"/>
               </w:rPr>
@@ -6855,6 +6983,12 @@
                 <w:sz w:val="24"/>
               </w:rPr>
             </w:pPr>
+            <w:r>
+              <w:rPr>
+                <w:sz w:val="24"/>
+              </w:rPr>
+              <w:t>Tanya jawab</w:t>
+            </w:r>
           </w:p>
         </w:tc>
         <w:tc>
@@ -6867,6 +7001,18 @@
                 <w:sz w:val="24"/>
               </w:rPr>
             </w:pPr>
+            <w:r>
+              <w:rPr>
+                <w:sz w:val="24"/>
+              </w:rPr>
+              <w:t xml:space="preserve">Modul ini digunakan oleh user untuk bertanya kepada TU berkaitan hal teknis </w:t>
+            </w:r>
+            <w:r>
+              <w:rPr>
+                <w:sz w:val="24"/>
+              </w:rPr>
+              <w:t>tes online</w:t>
+            </w:r>
           </w:p>
         </w:tc>
       </w:tr>
@@ -6877,6 +7023,7 @@
           </w:tcPr>
           <w:p>
             <w:pPr>
+              <w:jc w:val="center"/>
               <w:rPr>
                 <w:sz w:val="24"/>
               </w:rPr>
@@ -6893,6 +7040,12 @@
                 <w:sz w:val="24"/>
               </w:rPr>
             </w:pPr>
+            <w:r>
+              <w:rPr>
+                <w:sz w:val="24"/>
+              </w:rPr>
+              <w:t>Mengelola data Mentor dan TU</w:t>
+            </w:r>
           </w:p>
         </w:tc>
         <w:tc>
@@ -6905,6 +7058,12 @@
                 <w:sz w:val="24"/>
               </w:rPr>
             </w:pPr>
+            <w:r>
+              <w:rPr>
+                <w:sz w:val="24"/>
+              </w:rPr>
+              <w:t>Modul ini digunakan oleh admin untuk menmbah, mengedit, menghapus data mentor dan data TU</w:t>
+            </w:r>
           </w:p>
         </w:tc>
       </w:tr>
@@ -6915,6 +7074,12 @@
           </w:tcPr>
           <w:p>
             <w:pPr>
+              <w:pStyle w:val="ListParagraph"/>
+              <w:numPr>
+                <w:ilvl w:val="0"/>
+                <w:numId w:val="25"/>
+              </w:numPr>
+              <w:jc w:val="center"/>
               <w:rPr>
                 <w:sz w:val="24"/>
               </w:rPr>
@@ -6931,6 +7096,12 @@
                 <w:sz w:val="24"/>
               </w:rPr>
             </w:pPr>
+            <w:r>
+              <w:rPr>
+                <w:sz w:val="24"/>
+              </w:rPr>
+              <w:t>Melihat statistik keuntungan</w:t>
+            </w:r>
           </w:p>
         </w:tc>
         <w:tc>
@@ -6943,6 +7114,12 @@
                 <w:sz w:val="24"/>
               </w:rPr>
             </w:pPr>
+            <w:r>
+              <w:rPr>
+                <w:sz w:val="24"/>
+              </w:rPr>
+              <w:t>Modul ini digunakan oleh mentor untuk mendapatkan laporan keuntungan setiap bulannya</w:t>
+            </w:r>
           </w:p>
         </w:tc>
       </w:tr>
@@ -6953,6 +7130,7 @@
           </w:tcPr>
           <w:p>
             <w:pPr>
+              <w:jc w:val="center"/>
               <w:rPr>
                 <w:sz w:val="24"/>
               </w:rPr>
@@ -6977,6 +7155,47 @@
           </w:tcPr>
           <w:p>
             <w:pPr>
+              <w:jc w:val="center"/>
+              <w:rPr>
+                <w:sz w:val="24"/>
+              </w:rPr>
+            </w:pPr>
+          </w:p>
+        </w:tc>
+      </w:tr>
+      <w:tr>
+        <w:tc>
+          <w:tcPr>
+            <w:tcW w:w="817" w:type="dxa"/>
+          </w:tcPr>
+          <w:p>
+            <w:pPr>
+              <w:jc w:val="center"/>
+              <w:rPr>
+                <w:sz w:val="24"/>
+              </w:rPr>
+            </w:pPr>
+          </w:p>
+        </w:tc>
+        <w:tc>
+          <w:tcPr>
+            <w:tcW w:w="2441" w:type="dxa"/>
+          </w:tcPr>
+          <w:p>
+            <w:pPr>
+              <w:rPr>
+                <w:sz w:val="24"/>
+              </w:rPr>
+            </w:pPr>
+          </w:p>
+        </w:tc>
+        <w:tc>
+          <w:tcPr>
+            <w:tcW w:w="5497" w:type="dxa"/>
+          </w:tcPr>
+          <w:p>
+            <w:pPr>
+              <w:jc w:val="center"/>
               <w:rPr>
                 <w:sz w:val="24"/>
               </w:rPr>
@@ -10495,6 +10714,95 @@
     </w:lvl>
   </w:abstractNum>
   <w:abstractNum w:abstractNumId="12" w15:restartNumberingAfterBreak="0">
+    <w:nsid w:val="2B355400"/>
+    <w:multiLevelType w:val="hybridMultilevel"/>
+    <w:tmpl w:val="AA0E6842"/>
+    <w:lvl w:ilvl="0" w:tplc="0809000F">
+      <w:start w:val="1"/>
+      <w:numFmt w:val="decimal"/>
+      <w:lvlText w:val="%1."/>
+      <w:lvlJc w:val="left"/>
+      <w:pPr>
+        <w:ind w:left="720" w:hanging="360"/>
+      </w:pPr>
+      <w:rPr>
+        <w:rFonts w:hint="default"/>
+      </w:rPr>
+    </w:lvl>
+    <w:lvl w:ilvl="1" w:tplc="08090019" w:tentative="1">
+      <w:start w:val="1"/>
+      <w:numFmt w:val="lowerLetter"/>
+      <w:lvlText w:val="%2."/>
+      <w:lvlJc w:val="left"/>
+      <w:pPr>
+        <w:ind w:left="1440" w:hanging="360"/>
+      </w:pPr>
+    </w:lvl>
+    <w:lvl w:ilvl="2" w:tplc="0809001B" w:tentative="1">
+      <w:start w:val="1"/>
+      <w:numFmt w:val="lowerRoman"/>
+      <w:lvlText w:val="%3."/>
+      <w:lvlJc w:val="right"/>
+      <w:pPr>
+        <w:ind w:left="2160" w:hanging="180"/>
+      </w:pPr>
+    </w:lvl>
+    <w:lvl w:ilvl="3" w:tplc="0809000F" w:tentative="1">
+      <w:start w:val="1"/>
+      <w:numFmt w:val="decimal"/>
+      <w:lvlText w:val="%4."/>
+      <w:lvlJc w:val="left"/>
+      <w:pPr>
+        <w:ind w:left="2880" w:hanging="360"/>
+      </w:pPr>
+    </w:lvl>
+    <w:lvl w:ilvl="4" w:tplc="08090019" w:tentative="1">
+      <w:start w:val="1"/>
+      <w:numFmt w:val="lowerLetter"/>
+      <w:lvlText w:val="%5."/>
+      <w:lvlJc w:val="left"/>
+      <w:pPr>
+        <w:ind w:left="3600" w:hanging="360"/>
+      </w:pPr>
+    </w:lvl>
+    <w:lvl w:ilvl="5" w:tplc="0809001B" w:tentative="1">
+      <w:start w:val="1"/>
+      <w:numFmt w:val="lowerRoman"/>
+      <w:lvlText w:val="%6."/>
+      <w:lvlJc w:val="right"/>
+      <w:pPr>
+        <w:ind w:left="4320" w:hanging="180"/>
+      </w:pPr>
+    </w:lvl>
+    <w:lvl w:ilvl="6" w:tplc="0809000F" w:tentative="1">
+      <w:start w:val="1"/>
+      <w:numFmt w:val="decimal"/>
+      <w:lvlText w:val="%7."/>
+      <w:lvlJc w:val="left"/>
+      <w:pPr>
+        <w:ind w:left="5040" w:hanging="360"/>
+      </w:pPr>
+    </w:lvl>
+    <w:lvl w:ilvl="7" w:tplc="08090019" w:tentative="1">
+      <w:start w:val="1"/>
+      <w:numFmt w:val="lowerLetter"/>
+      <w:lvlText w:val="%8."/>
+      <w:lvlJc w:val="left"/>
+      <w:pPr>
+        <w:ind w:left="5760" w:hanging="360"/>
+      </w:pPr>
+    </w:lvl>
+    <w:lvl w:ilvl="8" w:tplc="0809001B" w:tentative="1">
+      <w:start w:val="1"/>
+      <w:numFmt w:val="lowerRoman"/>
+      <w:lvlText w:val="%9."/>
+      <w:lvlJc w:val="right"/>
+      <w:pPr>
+        <w:ind w:left="6480" w:hanging="180"/>
+      </w:pPr>
+    </w:lvl>
+  </w:abstractNum>
+  <w:abstractNum w:abstractNumId="13" w15:restartNumberingAfterBreak="0">
     <w:nsid w:val="2D054853"/>
     <w:multiLevelType w:val="singleLevel"/>
     <w:tmpl w:val="0409000F"/>
@@ -10509,7 +10817,7 @@
       </w:pPr>
     </w:lvl>
   </w:abstractNum>
-  <w:abstractNum w:abstractNumId="13" w15:restartNumberingAfterBreak="0">
+  <w:abstractNum w:abstractNumId="14" w15:restartNumberingAfterBreak="0">
     <w:nsid w:val="2DFC5261"/>
     <w:multiLevelType w:val="multilevel"/>
     <w:tmpl w:val="366AC726"/>
@@ -10631,7 +10939,7 @@
       </w:pPr>
     </w:lvl>
   </w:abstractNum>
-  <w:abstractNum w:abstractNumId="14" w15:restartNumberingAfterBreak="0">
+  <w:abstractNum w:abstractNumId="15" w15:restartNumberingAfterBreak="0">
     <w:nsid w:val="38BB1C82"/>
     <w:multiLevelType w:val="singleLevel"/>
     <w:tmpl w:val="0409000F"/>
@@ -10648,7 +10956,7 @@
       </w:pPr>
     </w:lvl>
   </w:abstractNum>
-  <w:abstractNum w:abstractNumId="15" w15:restartNumberingAfterBreak="0">
+  <w:abstractNum w:abstractNumId="16" w15:restartNumberingAfterBreak="0">
     <w:nsid w:val="4C4D6D66"/>
     <w:multiLevelType w:val="singleLevel"/>
     <w:tmpl w:val="5F1E9112"/>
@@ -10670,7 +10978,7 @@
       </w:rPr>
     </w:lvl>
   </w:abstractNum>
-  <w:abstractNum w:abstractNumId="16" w15:restartNumberingAfterBreak="0">
+  <w:abstractNum w:abstractNumId="17" w15:restartNumberingAfterBreak="0">
     <w:nsid w:val="523E59F2"/>
     <w:multiLevelType w:val="singleLevel"/>
     <w:tmpl w:val="C6D6B118"/>
@@ -10690,7 +10998,7 @@
       </w:rPr>
     </w:lvl>
   </w:abstractNum>
-  <w:abstractNum w:abstractNumId="17" w15:restartNumberingAfterBreak="0">
+  <w:abstractNum w:abstractNumId="18" w15:restartNumberingAfterBreak="0">
     <w:nsid w:val="55027AD1"/>
     <w:multiLevelType w:val="multilevel"/>
     <w:tmpl w:val="4C527AFC"/>
@@ -10785,7 +11093,7 @@
       </w:pPr>
     </w:lvl>
   </w:abstractNum>
-  <w:abstractNum w:abstractNumId="18" w15:restartNumberingAfterBreak="0">
+  <w:abstractNum w:abstractNumId="19" w15:restartNumberingAfterBreak="0">
     <w:nsid w:val="5F894DFF"/>
     <w:multiLevelType w:val="hybridMultilevel"/>
     <w:tmpl w:val="D5408F16"/>
@@ -10874,7 +11182,7 @@
       </w:pPr>
     </w:lvl>
   </w:abstractNum>
-  <w:abstractNum w:abstractNumId="19" w15:restartNumberingAfterBreak="0">
+  <w:abstractNum w:abstractNumId="20" w15:restartNumberingAfterBreak="0">
     <w:nsid w:val="65153561"/>
     <w:multiLevelType w:val="hybridMultilevel"/>
     <w:tmpl w:val="435C75B6"/>
@@ -10963,7 +11271,7 @@
       </w:pPr>
     </w:lvl>
   </w:abstractNum>
-  <w:abstractNum w:abstractNumId="20" w15:restartNumberingAfterBreak="0">
+  <w:abstractNum w:abstractNumId="21" w15:restartNumberingAfterBreak="0">
     <w:nsid w:val="68C0520D"/>
     <w:multiLevelType w:val="singleLevel"/>
     <w:tmpl w:val="0409000F"/>
@@ -10983,7 +11291,7 @@
       </w:rPr>
     </w:lvl>
   </w:abstractNum>
-  <w:abstractNum w:abstractNumId="21" w15:restartNumberingAfterBreak="0">
+  <w:abstractNum w:abstractNumId="22" w15:restartNumberingAfterBreak="0">
     <w:nsid w:val="6D7D31D6"/>
     <w:multiLevelType w:val="singleLevel"/>
     <w:tmpl w:val="306E528C"/>
@@ -11036,22 +11344,22 @@
     <w:abstractNumId w:val="0"/>
   </w:num>
   <w:num w:numId="11">
-    <w:abstractNumId w:val="15"/>
+    <w:abstractNumId w:val="16"/>
   </w:num>
   <w:num w:numId="12">
-    <w:abstractNumId w:val="21"/>
+    <w:abstractNumId w:val="22"/>
   </w:num>
   <w:num w:numId="13">
+    <w:abstractNumId w:val="14"/>
+  </w:num>
+  <w:num w:numId="14">
+    <w:abstractNumId w:val="18"/>
+  </w:num>
+  <w:num w:numId="15">
     <w:abstractNumId w:val="13"/>
   </w:num>
-  <w:num w:numId="14">
-    <w:abstractNumId w:val="17"/>
-  </w:num>
-  <w:num w:numId="15">
-    <w:abstractNumId w:val="12"/>
-  </w:num>
   <w:num w:numId="16">
-    <w:abstractNumId w:val="12"/>
+    <w:abstractNumId w:val="13"/>
     <w:lvlOverride w:ilvl="0">
       <w:lvl w:ilvl="0">
         <w:start w:val="1"/>
@@ -11066,7 +11374,7 @@
     </w:lvlOverride>
   </w:num>
   <w:num w:numId="17">
-    <w:abstractNumId w:val="12"/>
+    <w:abstractNumId w:val="13"/>
     <w:lvlOverride w:ilvl="0">
       <w:lvl w:ilvl="0">
         <w:start w:val="1"/>
@@ -11081,7 +11389,7 @@
     </w:lvlOverride>
   </w:num>
   <w:num w:numId="18">
-    <w:abstractNumId w:val="12"/>
+    <w:abstractNumId w:val="13"/>
     <w:lvlOverride w:ilvl="0">
       <w:lvl w:ilvl="0">
         <w:start w:val="1"/>
@@ -11102,19 +11410,22 @@
     <w:abstractNumId w:val="11"/>
   </w:num>
   <w:num w:numId="21">
+    <w:abstractNumId w:val="21"/>
+  </w:num>
+  <w:num w:numId="22">
+    <w:abstractNumId w:val="17"/>
+  </w:num>
+  <w:num w:numId="23">
+    <w:abstractNumId w:val="15"/>
+  </w:num>
+  <w:num w:numId="24">
+    <w:abstractNumId w:val="19"/>
+  </w:num>
+  <w:num w:numId="25">
     <w:abstractNumId w:val="20"/>
   </w:num>
-  <w:num w:numId="22">
-    <w:abstractNumId w:val="16"/>
-  </w:num>
-  <w:num w:numId="23">
-    <w:abstractNumId w:val="14"/>
-  </w:num>
-  <w:num w:numId="24">
-    <w:abstractNumId w:val="18"/>
-  </w:num>
-  <w:num w:numId="25">
-    <w:abstractNumId w:val="19"/>
+  <w:num w:numId="26">
+    <w:abstractNumId w:val="12"/>
   </w:num>
 </w:numbering>
 </file>

</xml_diff>